<commit_message>
incorporated the last of Michelles comments
</commit_message>
<xml_diff>
--- a/docs/Supplementary Material.docx
+++ b/docs/Supplementary Material.docx
@@ -117,14 +117,7 @@
           <w:sz w:val="22"/>
           <w:szCs w:val="22"/>
         </w:rPr>
-        <w:t>wood density</w:t>
-      </w:r>
-      <w:r>
-        <w:rPr>
-          <w:sz w:val="22"/>
-          <w:szCs w:val="22"/>
-        </w:rPr>
-        <w:t xml:space="preserve"> </w:t>
+        <w:t xml:space="preserve">wood density </w:t>
       </w:r>
       <w:r>
         <w:rPr>
@@ -138,14 +131,7 @@
           <w:sz w:val="22"/>
           <w:szCs w:val="22"/>
         </w:rPr>
-        <w:t xml:space="preserve"> the three most common species in the study</w:t>
-      </w:r>
-      <w:r>
-        <w:rPr>
-          <w:sz w:val="22"/>
-          <w:szCs w:val="22"/>
-        </w:rPr>
-        <w:t>.</w:t>
+        <w:t xml:space="preserve"> the three most common species in the study.</w:t>
       </w:r>
       <w:r>
         <w:rPr>
@@ -252,8 +238,19 @@
                 <w:color w:val="000000"/>
                 <w:lang w:eastAsia="en-AU"/>
               </w:rPr>
-              <w:t>cacia dealbata</w:t>
-            </w:r>
+              <w:t xml:space="preserve">cacia </w:t>
+            </w:r>
+            <w:proofErr w:type="spellStart"/>
+            <w:r>
+              <w:rPr>
+                <w:rFonts w:ascii="Calibri" w:eastAsia="Times New Roman" w:hAnsi="Calibri" w:cs="Times New Roman"/>
+                <w:i/>
+                <w:color w:val="000000"/>
+                <w:lang w:eastAsia="en-AU"/>
+              </w:rPr>
+              <w:t>dealbata</w:t>
+            </w:r>
+            <w:proofErr w:type="spellEnd"/>
           </w:p>
         </w:tc>
         <w:tc>
@@ -282,6 +279,7 @@
                 <w:lang w:eastAsia="en-AU"/>
               </w:rPr>
             </w:pPr>
+            <w:proofErr w:type="spellStart"/>
             <w:r>
               <w:rPr>
                 <w:rFonts w:ascii="Calibri" w:eastAsia="Times New Roman" w:hAnsi="Calibri" w:cs="Times New Roman"/>
@@ -298,8 +296,29 @@
                 <w:color w:val="000000"/>
                 <w:lang w:eastAsia="en-AU"/>
               </w:rPr>
-              <w:t>ristaniopsis laurina</w:t>
-            </w:r>
+              <w:t>ristaniopsis</w:t>
+            </w:r>
+            <w:proofErr w:type="spellEnd"/>
+            <w:r>
+              <w:rPr>
+                <w:rFonts w:ascii="Calibri" w:eastAsia="Times New Roman" w:hAnsi="Calibri" w:cs="Times New Roman"/>
+                <w:i/>
+                <w:color w:val="000000"/>
+                <w:lang w:eastAsia="en-AU"/>
+              </w:rPr>
+              <w:t xml:space="preserve"> </w:t>
+            </w:r>
+            <w:proofErr w:type="spellStart"/>
+            <w:r>
+              <w:rPr>
+                <w:rFonts w:ascii="Calibri" w:eastAsia="Times New Roman" w:hAnsi="Calibri" w:cs="Times New Roman"/>
+                <w:i/>
+                <w:color w:val="000000"/>
+                <w:lang w:eastAsia="en-AU"/>
+              </w:rPr>
+              <w:t>laurina</w:t>
+            </w:r>
+            <w:proofErr w:type="spellEnd"/>
           </w:p>
         </w:tc>
         <w:tc>
@@ -343,8 +362,19 @@
                 <w:color w:val="000000"/>
                 <w:lang w:eastAsia="en-AU"/>
               </w:rPr>
-              <w:t>asuarina cunninghamiana</w:t>
-            </w:r>
+              <w:t xml:space="preserve">asuarina </w:t>
+            </w:r>
+            <w:proofErr w:type="spellStart"/>
+            <w:r>
+              <w:rPr>
+                <w:rFonts w:ascii="Calibri" w:eastAsia="Times New Roman" w:hAnsi="Calibri" w:cs="Times New Roman"/>
+                <w:i/>
+                <w:color w:val="000000"/>
+                <w:lang w:eastAsia="en-AU"/>
+              </w:rPr>
+              <w:t>cunninghamiana</w:t>
+            </w:r>
+            <w:proofErr w:type="spellEnd"/>
           </w:p>
         </w:tc>
       </w:tr>
@@ -404,7 +434,7 @@
                 <w:color w:val="000000"/>
                 <w:lang w:eastAsia="en-AU"/>
               </w:rPr>
-              <w:t>p</w:t>
+              <w:t>P</w:t>
             </w:r>
           </w:p>
         </w:tc>
@@ -479,7 +509,7 @@
                 <w:color w:val="000000"/>
                 <w:lang w:eastAsia="en-AU"/>
               </w:rPr>
-              <w:t>p</w:t>
+              <w:t>P</w:t>
             </w:r>
           </w:p>
         </w:tc>
@@ -554,7 +584,7 @@
                 <w:color w:val="000000"/>
                 <w:lang w:eastAsia="en-AU"/>
               </w:rPr>
-              <w:t>p</w:t>
+              <w:t>P</w:t>
             </w:r>
           </w:p>
         </w:tc>
@@ -625,6 +655,7 @@
                 <w:lang w:eastAsia="en-AU"/>
               </w:rPr>
             </w:pPr>
+            <w:proofErr w:type="spellStart"/>
             <w:r>
               <w:rPr>
                 <w:rFonts w:ascii="Calibri" w:eastAsia="Times New Roman" w:hAnsi="Calibri" w:cs="Times New Roman"/>
@@ -633,6 +664,7 @@
               </w:rPr>
               <w:t>MDFAnnZer</w:t>
             </w:r>
+            <w:proofErr w:type="spellEnd"/>
           </w:p>
         </w:tc>
         <w:tc>
@@ -1083,6 +1115,7 @@
                 <w:lang w:eastAsia="en-AU"/>
               </w:rPr>
             </w:pPr>
+            <w:proofErr w:type="spellStart"/>
             <w:r>
               <w:rPr>
                 <w:rFonts w:ascii="Calibri" w:eastAsia="Times New Roman" w:hAnsi="Calibri" w:cs="Times New Roman"/>
@@ -1091,6 +1124,7 @@
               </w:rPr>
               <w:t>MDFAnnHSNum</w:t>
             </w:r>
+            <w:proofErr w:type="spellEnd"/>
           </w:p>
         </w:tc>
         <w:tc>
@@ -1310,6 +1344,7 @@
                 <w:lang w:eastAsia="en-AU"/>
               </w:rPr>
             </w:pPr>
+            <w:proofErr w:type="spellStart"/>
             <w:r>
               <w:rPr>
                 <w:rFonts w:ascii="Calibri" w:eastAsia="Times New Roman" w:hAnsi="Calibri" w:cs="Times New Roman"/>
@@ -1318,6 +1353,7 @@
               </w:rPr>
               <w:t>CVAnnHSNum</w:t>
             </w:r>
+            <w:proofErr w:type="spellEnd"/>
           </w:p>
         </w:tc>
         <w:tc>
@@ -1537,6 +1573,7 @@
                 <w:lang w:eastAsia="en-AU"/>
               </w:rPr>
             </w:pPr>
+            <w:proofErr w:type="spellStart"/>
             <w:r>
               <w:rPr>
                 <w:rFonts w:ascii="Calibri" w:eastAsia="Times New Roman" w:hAnsi="Calibri" w:cs="Times New Roman"/>
@@ -1545,6 +1582,7 @@
               </w:rPr>
               <w:t>CVAnnHSPeak</w:t>
             </w:r>
+            <w:proofErr w:type="spellEnd"/>
           </w:p>
         </w:tc>
         <w:tc>
@@ -1764,6 +1802,7 @@
                 <w:lang w:eastAsia="en-AU"/>
               </w:rPr>
             </w:pPr>
+            <w:proofErr w:type="spellStart"/>
             <w:r>
               <w:rPr>
                 <w:rFonts w:ascii="Calibri" w:eastAsia="Times New Roman" w:hAnsi="Calibri" w:cs="Times New Roman"/>
@@ -1772,6 +1811,7 @@
               </w:rPr>
               <w:t>LSMeanDur</w:t>
             </w:r>
+            <w:proofErr w:type="spellEnd"/>
           </w:p>
         </w:tc>
         <w:tc>
@@ -1991,6 +2031,7 @@
                 <w:lang w:eastAsia="en-AU"/>
               </w:rPr>
             </w:pPr>
+            <w:proofErr w:type="spellStart"/>
             <w:r>
               <w:rPr>
                 <w:rFonts w:ascii="Calibri" w:eastAsia="Times New Roman" w:hAnsi="Calibri" w:cs="Times New Roman"/>
@@ -1999,6 +2040,7 @@
               </w:rPr>
               <w:t>MDFAnnLSNum</w:t>
             </w:r>
+            <w:proofErr w:type="spellEnd"/>
           </w:p>
         </w:tc>
         <w:tc>
@@ -2218,6 +2260,7 @@
                 <w:lang w:eastAsia="en-AU"/>
               </w:rPr>
             </w:pPr>
+            <w:proofErr w:type="spellStart"/>
             <w:r>
               <w:rPr>
                 <w:rFonts w:ascii="Calibri" w:eastAsia="Times New Roman" w:hAnsi="Calibri" w:cs="Times New Roman"/>
@@ -2226,6 +2269,7 @@
               </w:rPr>
               <w:t>CVAnnLSNum</w:t>
             </w:r>
+            <w:proofErr w:type="spellEnd"/>
           </w:p>
         </w:tc>
         <w:tc>
@@ -2445,6 +2489,7 @@
                 <w:lang w:eastAsia="en-AU"/>
               </w:rPr>
             </w:pPr>
+            <w:proofErr w:type="spellStart"/>
             <w:r>
               <w:rPr>
                 <w:rFonts w:ascii="Calibri" w:eastAsia="Times New Roman" w:hAnsi="Calibri" w:cs="Times New Roman"/>
@@ -2453,6 +2498,7 @@
               </w:rPr>
               <w:t>CVAnnLSPeak</w:t>
             </w:r>
+            <w:proofErr w:type="spellEnd"/>
           </w:p>
         </w:tc>
         <w:tc>
@@ -2672,6 +2718,7 @@
                 <w:lang w:eastAsia="en-AU"/>
               </w:rPr>
             </w:pPr>
+            <w:proofErr w:type="spellStart"/>
             <w:r>
               <w:rPr>
                 <w:rFonts w:ascii="Calibri" w:eastAsia="Times New Roman" w:hAnsi="Calibri" w:cs="Times New Roman"/>
@@ -2680,6 +2727,7 @@
               </w:rPr>
               <w:t>CVAnnLSMeanDur</w:t>
             </w:r>
+            <w:proofErr w:type="spellEnd"/>
           </w:p>
         </w:tc>
         <w:tc>
@@ -2899,6 +2947,7 @@
                 <w:lang w:eastAsia="en-AU"/>
               </w:rPr>
             </w:pPr>
+            <w:proofErr w:type="spellStart"/>
             <w:r>
               <w:rPr>
                 <w:rFonts w:ascii="Calibri" w:eastAsia="Times New Roman" w:hAnsi="Calibri" w:cs="Times New Roman"/>
@@ -2907,6 +2956,7 @@
               </w:rPr>
               <w:t>CVAnnMRateRise</w:t>
             </w:r>
+            <w:proofErr w:type="spellEnd"/>
           </w:p>
         </w:tc>
         <w:tc>
@@ -3126,6 +3176,7 @@
                 <w:lang w:eastAsia="en-AU"/>
               </w:rPr>
             </w:pPr>
+            <w:proofErr w:type="spellStart"/>
             <w:r>
               <w:rPr>
                 <w:rFonts w:ascii="Calibri" w:eastAsia="Times New Roman" w:hAnsi="Calibri" w:cs="Times New Roman"/>
@@ -3134,6 +3185,7 @@
               </w:rPr>
               <w:t>CVAnnMRateFall</w:t>
             </w:r>
+            <w:proofErr w:type="spellEnd"/>
           </w:p>
         </w:tc>
         <w:tc>
@@ -3580,6 +3632,7 @@
                 <w:lang w:eastAsia="en-AU"/>
               </w:rPr>
             </w:pPr>
+            <w:proofErr w:type="spellStart"/>
             <w:r>
               <w:rPr>
                 <w:rFonts w:ascii="Calibri" w:eastAsia="Times New Roman" w:hAnsi="Calibri" w:cs="Times New Roman"/>
@@ -3588,6 +3641,7 @@
               </w:rPr>
               <w:t>CVAnnBFI</w:t>
             </w:r>
+            <w:proofErr w:type="spellEnd"/>
           </w:p>
         </w:tc>
         <w:tc>
@@ -4269,6 +4323,7 @@
                 <w:lang w:eastAsia="en-AU"/>
               </w:rPr>
             </w:pPr>
+            <w:proofErr w:type="spellStart"/>
             <w:r>
               <w:rPr>
                 <w:rFonts w:ascii="Calibri" w:eastAsia="Times New Roman" w:hAnsi="Calibri" w:cs="Times New Roman"/>
@@ -4277,6 +4332,7 @@
               </w:rPr>
               <w:t>C_MinM</w:t>
             </w:r>
+            <w:proofErr w:type="spellEnd"/>
           </w:p>
         </w:tc>
         <w:tc>
@@ -4496,6 +4552,7 @@
                 <w:lang w:eastAsia="en-AU"/>
               </w:rPr>
             </w:pPr>
+            <w:proofErr w:type="spellStart"/>
             <w:r>
               <w:rPr>
                 <w:rFonts w:ascii="Calibri" w:eastAsia="Times New Roman" w:hAnsi="Calibri" w:cs="Times New Roman"/>
@@ -4504,6 +4561,7 @@
               </w:rPr>
               <w:t>M_MinM</w:t>
             </w:r>
+            <w:proofErr w:type="spellEnd"/>
           </w:p>
         </w:tc>
         <w:tc>
@@ -4723,6 +4781,7 @@
                 <w:lang w:eastAsia="en-AU"/>
               </w:rPr>
             </w:pPr>
+            <w:proofErr w:type="spellStart"/>
             <w:r>
               <w:rPr>
                 <w:rFonts w:ascii="Calibri" w:eastAsia="Times New Roman" w:hAnsi="Calibri" w:cs="Times New Roman"/>
@@ -4731,6 +4790,7 @@
               </w:rPr>
               <w:t>HSPeaknorm</w:t>
             </w:r>
+            <w:proofErr w:type="spellEnd"/>
           </w:p>
         </w:tc>
         <w:tc>
@@ -4950,6 +5010,7 @@
                 <w:lang w:eastAsia="en-AU"/>
               </w:rPr>
             </w:pPr>
+            <w:proofErr w:type="spellStart"/>
             <w:r>
               <w:rPr>
                 <w:rFonts w:ascii="Calibri" w:eastAsia="Times New Roman" w:hAnsi="Calibri" w:cs="Times New Roman"/>
@@ -4958,6 +5019,7 @@
               </w:rPr>
               <w:t>LSPeaknorm</w:t>
             </w:r>
+            <w:proofErr w:type="spellEnd"/>
           </w:p>
         </w:tc>
         <w:tc>
@@ -5177,6 +5239,7 @@
                 <w:lang w:eastAsia="en-AU"/>
               </w:rPr>
             </w:pPr>
+            <w:proofErr w:type="spellStart"/>
             <w:r>
               <w:rPr>
                 <w:rFonts w:ascii="Calibri" w:eastAsia="Times New Roman" w:hAnsi="Calibri" w:cs="Times New Roman"/>
@@ -5185,6 +5248,7 @@
               </w:rPr>
               <w:t>MRateRisenorm</w:t>
             </w:r>
+            <w:proofErr w:type="spellEnd"/>
           </w:p>
         </w:tc>
         <w:tc>
@@ -5421,6 +5485,7 @@
                 <w:lang w:eastAsia="en-AU"/>
               </w:rPr>
             </w:pPr>
+            <w:proofErr w:type="spellStart"/>
             <w:r>
               <w:rPr>
                 <w:rFonts w:ascii="Calibri" w:eastAsia="Times New Roman" w:hAnsi="Calibri" w:cs="Times New Roman"/>
@@ -5429,6 +5494,7 @@
               </w:rPr>
               <w:t>MRateFallnorm</w:t>
             </w:r>
+            <w:proofErr w:type="spellEnd"/>
           </w:p>
         </w:tc>
         <w:tc>
@@ -6090,10 +6156,10 @@
         </w:rPr>
         <w:lastRenderedPageBreak/>
         <w:drawing>
-          <wp:inline distT="0" distB="0" distL="0" distR="0" wp14:anchorId="4ABB0EED" wp14:editId="053889BF">
-            <wp:extent cx="2941320" cy="2440254"/>
-            <wp:effectExtent l="0" t="0" r="0" b="0"/>
-            <wp:docPr id="4" name="Picture 4"/>
+          <wp:inline distT="0" distB="0" distL="0" distR="0" wp14:anchorId="60E67CE0" wp14:editId="5FDF661B">
+            <wp:extent cx="2339535" cy="1943262"/>
+            <wp:effectExtent l="0" t="0" r="3810" b="0"/>
+            <wp:docPr id="1" name="Picture 1"/>
             <wp:cNvGraphicFramePr>
               <a:graphicFrameLocks xmlns:a="http://schemas.openxmlformats.org/drawingml/2006/main" noChangeAspect="1"/>
             </wp:cNvGraphicFramePr>
@@ -6101,7 +6167,7 @@
               <a:graphicData uri="http://schemas.openxmlformats.org/drawingml/2006/picture">
                 <pic:pic xmlns:pic="http://schemas.openxmlformats.org/drawingml/2006/picture">
                   <pic:nvPicPr>
-                    <pic:cNvPr id="4" name="MRateRisenorm_acadea.jpg"/>
+                    <pic:cNvPr id="1" name="acadea1.tif"/>
                     <pic:cNvPicPr/>
                   </pic:nvPicPr>
                   <pic:blipFill>
@@ -6119,7 +6185,7 @@
                   <pic:spPr>
                     <a:xfrm>
                       <a:off x="0" y="0"/>
-                      <a:ext cx="2949427" cy="2446980"/>
+                      <a:ext cx="2339535" cy="1943262"/>
                     </a:xfrm>
                     <a:prstGeom prst="rect">
                       <a:avLst/>
@@ -6222,8 +6288,18 @@
           <w:sz w:val="22"/>
           <w:szCs w:val="22"/>
         </w:rPr>
-        <w:t>Acacia dealbata</w:t>
-      </w:r>
+        <w:t xml:space="preserve">Acacia </w:t>
+      </w:r>
+      <w:proofErr w:type="spellStart"/>
+      <w:r>
+        <w:rPr>
+          <w:i w:val="0"/>
+          <w:sz w:val="22"/>
+          <w:szCs w:val="22"/>
+        </w:rPr>
+        <w:t>dealbata</w:t>
+      </w:r>
+      <w:proofErr w:type="spellEnd"/>
       <w:r>
         <w:rPr>
           <w:sz w:val="22"/>
@@ -6236,7 +6312,23 @@
           <w:sz w:val="22"/>
           <w:szCs w:val="22"/>
         </w:rPr>
-        <w:t xml:space="preserve">normalised mean flood rise rate (MRateRisenorm). </w:t>
+        <w:t>normalised mean flood rise rate (</w:t>
+      </w:r>
+      <w:proofErr w:type="spellStart"/>
+      <w:r>
+        <w:rPr>
+          <w:sz w:val="22"/>
+          <w:szCs w:val="22"/>
+        </w:rPr>
+        <w:t>MRateRisenorm</w:t>
+      </w:r>
+      <w:proofErr w:type="spellEnd"/>
+      <w:r>
+        <w:rPr>
+          <w:sz w:val="22"/>
+          <w:szCs w:val="22"/>
+        </w:rPr>
+        <w:t xml:space="preserve">). </w:t>
       </w:r>
       <w:r>
         <w:rPr>
@@ -6259,6 +6351,19 @@
       </w:pPr>
     </w:p>
     <w:p/>
+    <w:p/>
+    <w:p/>
+    <w:p/>
+    <w:p/>
+    <w:p/>
+    <w:p/>
+    <w:p/>
+    <w:p/>
+    <w:p/>
+    <w:p/>
+    <w:p/>
+    <w:p/>
+    <w:p/>
     <w:p>
       <w:pPr>
         <w:keepNext/>
@@ -6268,11 +6373,12 @@
           <w:noProof/>
           <w:lang w:eastAsia="en-AU"/>
         </w:rPr>
+        <w:lastRenderedPageBreak/>
         <w:drawing>
-          <wp:inline distT="0" distB="0" distL="0" distR="0" wp14:anchorId="312197F8" wp14:editId="70CFC7A1">
-            <wp:extent cx="5731510" cy="2478405"/>
-            <wp:effectExtent l="0" t="0" r="2540" b="0"/>
-            <wp:docPr id="5" name="Picture 5"/>
+          <wp:inline distT="0" distB="0" distL="0" distR="0" wp14:anchorId="580F7F68" wp14:editId="4701D59E">
+            <wp:extent cx="4435210" cy="1905159"/>
+            <wp:effectExtent l="0" t="0" r="3810" b="0"/>
+            <wp:docPr id="2" name="Picture 2"/>
             <wp:cNvGraphicFramePr>
               <a:graphicFrameLocks xmlns:a="http://schemas.openxmlformats.org/drawingml/2006/main" noChangeAspect="1"/>
             </wp:cNvGraphicFramePr>
@@ -6280,7 +6386,7 @@
               <a:graphicData uri="http://schemas.openxmlformats.org/drawingml/2006/picture">
                 <pic:pic xmlns:pic="http://schemas.openxmlformats.org/drawingml/2006/picture">
                   <pic:nvPicPr>
-                    <pic:cNvPr id="5" name="trilau.jpg"/>
+                    <pic:cNvPr id="2" name="trilau1.tif"/>
                     <pic:cNvPicPr/>
                   </pic:nvPicPr>
                   <pic:blipFill>
@@ -6298,7 +6404,7 @@
                   <pic:spPr>
                     <a:xfrm>
                       <a:off x="0" y="0"/>
-                      <a:ext cx="5731510" cy="2478405"/>
+                      <a:ext cx="4435210" cy="1905159"/>
                     </a:xfrm>
                     <a:prstGeom prst="rect">
                       <a:avLst/>
@@ -6383,30 +6489,43 @@
           <w:sz w:val="22"/>
           <w:szCs w:val="22"/>
         </w:rPr>
+        <w:t xml:space="preserve"> Relationships between wood density </w:t>
+      </w:r>
+      <w:r>
+        <w:rPr>
+          <w:sz w:val="22"/>
+          <w:szCs w:val="22"/>
+        </w:rPr>
+        <w:t xml:space="preserve">of </w:t>
+      </w:r>
+      <w:proofErr w:type="spellStart"/>
+      <w:r>
+        <w:rPr>
+          <w:i w:val="0"/>
+          <w:sz w:val="22"/>
+          <w:szCs w:val="22"/>
+        </w:rPr>
+        <w:t>Tristaniopsis</w:t>
+      </w:r>
+      <w:proofErr w:type="spellEnd"/>
+      <w:r>
+        <w:rPr>
+          <w:i w:val="0"/>
+          <w:sz w:val="22"/>
+          <w:szCs w:val="22"/>
+        </w:rPr>
         <w:t xml:space="preserve"> </w:t>
       </w:r>
-      <w:r>
-        <w:rPr>
-          <w:sz w:val="22"/>
-          <w:szCs w:val="22"/>
-        </w:rPr>
-        <w:t xml:space="preserve">Relationships between wood density </w:t>
-      </w:r>
-      <w:r>
-        <w:rPr>
-          <w:sz w:val="22"/>
-          <w:szCs w:val="22"/>
-        </w:rPr>
-        <w:t xml:space="preserve">of </w:t>
-      </w:r>
+      <w:proofErr w:type="spellStart"/>
       <w:r>
         <w:rPr>
           <w:i w:val="0"/>
           <w:sz w:val="22"/>
           <w:szCs w:val="22"/>
         </w:rPr>
-        <w:t>Tristaniopsis laurina</w:t>
-      </w:r>
+        <w:t>laurina</w:t>
+      </w:r>
+      <w:proofErr w:type="spellEnd"/>
       <w:r>
         <w:rPr>
           <w:sz w:val="22"/>
@@ -6419,21 +6538,69 @@
           <w:sz w:val="22"/>
           <w:szCs w:val="22"/>
         </w:rPr>
-        <w:t xml:space="preserve"> hydrological metrics describing a.) mean annual frequency of zero flow days</w:t>
-      </w:r>
-      <w:r>
-        <w:rPr>
-          <w:sz w:val="22"/>
-          <w:szCs w:val="22"/>
-        </w:rPr>
-        <w:t xml:space="preserve"> (MDFAnnZer)</w:t>
-      </w:r>
-      <w:r>
-        <w:rPr>
-          <w:sz w:val="22"/>
-          <w:szCs w:val="22"/>
-        </w:rPr>
-        <w:t xml:space="preserve"> b.) mean annual frequency of days with flow under 0.1 ML/day</w:t>
+        <w:t xml:space="preserve"> hydrological metrics describing a.) </w:t>
+      </w:r>
+      <w:proofErr w:type="gramStart"/>
+      <w:r>
+        <w:rPr>
+          <w:sz w:val="22"/>
+          <w:szCs w:val="22"/>
+        </w:rPr>
+        <w:t>mean</w:t>
+      </w:r>
+      <w:proofErr w:type="gramEnd"/>
+      <w:r>
+        <w:rPr>
+          <w:sz w:val="22"/>
+          <w:szCs w:val="22"/>
+        </w:rPr>
+        <w:t xml:space="preserve"> annual frequency of zero flow days</w:t>
+      </w:r>
+      <w:r>
+        <w:rPr>
+          <w:sz w:val="22"/>
+          <w:szCs w:val="22"/>
+        </w:rPr>
+        <w:t xml:space="preserve"> (</w:t>
+      </w:r>
+      <w:proofErr w:type="spellStart"/>
+      <w:r>
+        <w:rPr>
+          <w:sz w:val="22"/>
+          <w:szCs w:val="22"/>
+        </w:rPr>
+        <w:t>MDFAnnZer</w:t>
+      </w:r>
+      <w:proofErr w:type="spellEnd"/>
+      <w:r>
+        <w:rPr>
+          <w:sz w:val="22"/>
+          <w:szCs w:val="22"/>
+        </w:rPr>
+        <w:t>)</w:t>
+      </w:r>
+      <w:r>
+        <w:rPr>
+          <w:sz w:val="22"/>
+          <w:szCs w:val="22"/>
+        </w:rPr>
+        <w:t xml:space="preserve"> b.) </w:t>
+      </w:r>
+      <w:proofErr w:type="gramStart"/>
+      <w:r>
+        <w:rPr>
+          <w:sz w:val="22"/>
+          <w:szCs w:val="22"/>
+        </w:rPr>
+        <w:t>mean</w:t>
+      </w:r>
+      <w:proofErr w:type="gramEnd"/>
+      <w:r>
+        <w:rPr>
+          <w:sz w:val="22"/>
+          <w:szCs w:val="22"/>
+        </w:rPr>
+        <w:t xml:space="preserve"> annual frequency of days with flow under 0.1 ML/day</w:t>
       </w:r>
       <w:r>
         <w:rPr>
@@ -6450,6 +6617,20 @@
         <w:t>. Shaded areas depict the 95% confidence interval around the regression model.</w:t>
       </w:r>
     </w:p>
+    <w:p/>
+    <w:p/>
+    <w:p/>
+    <w:p/>
+    <w:p/>
+    <w:p/>
+    <w:p/>
+    <w:p/>
+    <w:p/>
+    <w:p/>
+    <w:p/>
+    <w:p/>
+    <w:p/>
+    <w:p/>
     <w:p>
       <w:pPr>
         <w:keepNext/>
@@ -6461,10 +6642,10 @@
         </w:rPr>
         <w:lastRenderedPageBreak/>
         <w:drawing>
-          <wp:inline distT="0" distB="0" distL="0" distR="0" wp14:anchorId="6E2A50B7" wp14:editId="6867659A">
-            <wp:extent cx="5731510" cy="4979670"/>
-            <wp:effectExtent l="0" t="0" r="2540" b="0"/>
-            <wp:docPr id="6" name="Picture 6"/>
+          <wp:inline distT="0" distB="0" distL="0" distR="0" wp14:anchorId="74617B5A" wp14:editId="69E298CA">
+            <wp:extent cx="4435210" cy="3764594"/>
+            <wp:effectExtent l="0" t="0" r="3810" b="7620"/>
+            <wp:docPr id="3" name="Picture 3"/>
             <wp:cNvGraphicFramePr>
               <a:graphicFrameLocks xmlns:a="http://schemas.openxmlformats.org/drawingml/2006/main" noChangeAspect="1"/>
             </wp:cNvGraphicFramePr>
@@ -6472,7 +6653,7 @@
               <a:graphicData uri="http://schemas.openxmlformats.org/drawingml/2006/picture">
                 <pic:pic xmlns:pic="http://schemas.openxmlformats.org/drawingml/2006/picture">
                   <pic:nvPicPr>
-                    <pic:cNvPr id="6" name="cascun.jpg"/>
+                    <pic:cNvPr id="3" name="cascun1.tif"/>
                     <pic:cNvPicPr/>
                   </pic:nvPicPr>
                   <pic:blipFill>
@@ -6490,7 +6671,7 @@
                   <pic:spPr>
                     <a:xfrm>
                       <a:off x="0" y="0"/>
-                      <a:ext cx="5731510" cy="4979670"/>
+                      <a:ext cx="4435210" cy="3764594"/>
                     </a:xfrm>
                     <a:prstGeom prst="rect">
                       <a:avLst/>
@@ -6514,27 +6695,66 @@
         </w:rPr>
       </w:pPr>
       <w:r>
+        <w:rPr>
+          <w:b/>
+          <w:sz w:val="22"/>
+          <w:szCs w:val="22"/>
+        </w:rPr>
         <w:t xml:space="preserve">Figure </w:t>
       </w:r>
       <w:r>
+        <w:rPr>
+          <w:b/>
+          <w:sz w:val="22"/>
+          <w:szCs w:val="22"/>
+        </w:rPr>
         <w:fldChar w:fldCharType="begin"/>
       </w:r>
       <w:r>
+        <w:rPr>
+          <w:b/>
+          <w:sz w:val="22"/>
+          <w:szCs w:val="22"/>
+        </w:rPr>
         <w:instrText xml:space="preserve"> SEQ Figure \* ARABIC </w:instrText>
       </w:r>
       <w:r>
+        <w:rPr>
+          <w:b/>
+          <w:sz w:val="22"/>
+          <w:szCs w:val="22"/>
+        </w:rPr>
         <w:fldChar w:fldCharType="separate"/>
       </w:r>
       <w:r>
         <w:rPr>
+          <w:b/>
           <w:noProof/>
+          <w:sz w:val="22"/>
+          <w:szCs w:val="22"/>
         </w:rPr>
         <w:t>3</w:t>
       </w:r>
       <w:r>
+        <w:rPr>
+          <w:b/>
+          <w:sz w:val="22"/>
+          <w:szCs w:val="22"/>
+        </w:rPr>
         <w:fldChar w:fldCharType="end"/>
       </w:r>
       <w:r>
+        <w:rPr>
+          <w:sz w:val="22"/>
+          <w:szCs w:val="22"/>
+        </w:rPr>
+        <w:t>.</w:t>
+      </w:r>
+      <w:r>
+        <w:rPr>
+          <w:sz w:val="22"/>
+          <w:szCs w:val="22"/>
+        </w:rPr>
         <w:t xml:space="preserve"> </w:t>
       </w:r>
       <w:r>
@@ -6557,10 +6777,18 @@
           <w:sz w:val="22"/>
           <w:szCs w:val="22"/>
         </w:rPr>
-        <w:t>Casuarina cunninghamiana</w:t>
-      </w:r>
-      <w:bookmarkStart w:id="0" w:name="_GoBack"/>
-      <w:bookmarkEnd w:id="0"/>
+        <w:t xml:space="preserve">Casuarina </w:t>
+      </w:r>
+      <w:proofErr w:type="spellStart"/>
+      <w:r>
+        <w:rPr>
+          <w:i w:val="0"/>
+          <w:sz w:val="22"/>
+          <w:szCs w:val="22"/>
+        </w:rPr>
+        <w:t>cunninghamiana</w:t>
+      </w:r>
+      <w:proofErr w:type="spellEnd"/>
       <w:r>
         <w:rPr>
           <w:sz w:val="22"/>
@@ -6568,19 +6796,78 @@
         </w:rPr>
         <w:t xml:space="preserve"> and hydrological metrics describing a.) </w:t>
       </w:r>
-      <w:r>
-        <w:rPr>
-          <w:sz w:val="22"/>
-          <w:szCs w:val="22"/>
-        </w:rPr>
-        <w:t xml:space="preserve">interannual variability in baseflow index (CVAnnBFI), </w:t>
-      </w:r>
-      <w:r>
-        <w:rPr>
-          <w:sz w:val="22"/>
-          <w:szCs w:val="22"/>
-        </w:rPr>
-        <w:t>b.) contingency of monthly mean daily flow (M_MDFM),</w:t>
+      <w:proofErr w:type="spellStart"/>
+      <w:proofErr w:type="gramStart"/>
+      <w:r>
+        <w:rPr>
+          <w:sz w:val="22"/>
+          <w:szCs w:val="22"/>
+        </w:rPr>
+        <w:t>interannual</w:t>
+      </w:r>
+      <w:proofErr w:type="spellEnd"/>
+      <w:proofErr w:type="gramEnd"/>
+      <w:r>
+        <w:rPr>
+          <w:sz w:val="22"/>
+          <w:szCs w:val="22"/>
+        </w:rPr>
+        <w:t xml:space="preserve"> variability in </w:t>
+      </w:r>
+      <w:proofErr w:type="spellStart"/>
+      <w:r>
+        <w:rPr>
+          <w:sz w:val="22"/>
+          <w:szCs w:val="22"/>
+        </w:rPr>
+        <w:t>baseflow</w:t>
+      </w:r>
+      <w:proofErr w:type="spellEnd"/>
+      <w:r>
+        <w:rPr>
+          <w:sz w:val="22"/>
+          <w:szCs w:val="22"/>
+        </w:rPr>
+        <w:t xml:space="preserve"> index (</w:t>
+      </w:r>
+      <w:proofErr w:type="spellStart"/>
+      <w:r>
+        <w:rPr>
+          <w:sz w:val="22"/>
+          <w:szCs w:val="22"/>
+        </w:rPr>
+        <w:t>CVAnnBFI</w:t>
+      </w:r>
+      <w:proofErr w:type="spellEnd"/>
+      <w:r>
+        <w:rPr>
+          <w:sz w:val="22"/>
+          <w:szCs w:val="22"/>
+        </w:rPr>
+        <w:t xml:space="preserve">), </w:t>
+      </w:r>
+      <w:r>
+        <w:rPr>
+          <w:sz w:val="22"/>
+          <w:szCs w:val="22"/>
+        </w:rPr>
+        <w:t xml:space="preserve">b.) </w:t>
+      </w:r>
+      <w:proofErr w:type="gramStart"/>
+      <w:r>
+        <w:rPr>
+          <w:sz w:val="22"/>
+          <w:szCs w:val="22"/>
+        </w:rPr>
+        <w:t>contingency</w:t>
+      </w:r>
+      <w:proofErr w:type="gramEnd"/>
+      <w:r>
+        <w:rPr>
+          <w:sz w:val="22"/>
+          <w:szCs w:val="22"/>
+        </w:rPr>
+        <w:t xml:space="preserve"> of monthly mean daily flow (M_MDFM),</w:t>
       </w:r>
       <w:r>
         <w:rPr>
@@ -6589,12 +6876,37 @@
         </w:rPr>
         <w:t xml:space="preserve"> c.) </w:t>
       </w:r>
-      <w:r>
-        <w:rPr>
-          <w:sz w:val="22"/>
-          <w:szCs w:val="22"/>
-        </w:rPr>
-        <w:t xml:space="preserve">normalised mean flood rise rate (MRateRisenorm). </w:t>
+      <w:proofErr w:type="gramStart"/>
+      <w:r>
+        <w:rPr>
+          <w:sz w:val="22"/>
+          <w:szCs w:val="22"/>
+        </w:rPr>
+        <w:t>normalised</w:t>
+      </w:r>
+      <w:proofErr w:type="gramEnd"/>
+      <w:r>
+        <w:rPr>
+          <w:sz w:val="22"/>
+          <w:szCs w:val="22"/>
+        </w:rPr>
+        <w:t xml:space="preserve"> mean flood rise rate (</w:t>
+      </w:r>
+      <w:proofErr w:type="spellStart"/>
+      <w:r>
+        <w:rPr>
+          <w:sz w:val="22"/>
+          <w:szCs w:val="22"/>
+        </w:rPr>
+        <w:t>MRateRisenorm</w:t>
+      </w:r>
+      <w:proofErr w:type="spellEnd"/>
+      <w:r>
+        <w:rPr>
+          <w:sz w:val="22"/>
+          <w:szCs w:val="22"/>
+        </w:rPr>
+        <w:t xml:space="preserve">). </w:t>
       </w:r>
       <w:r>
         <w:rPr>
@@ -6608,6 +6920,8 @@
       <w:pPr>
         <w:pStyle w:val="Caption"/>
       </w:pPr>
+      <w:bookmarkStart w:id="0" w:name="_GoBack"/>
+      <w:bookmarkEnd w:id="0"/>
     </w:p>
     <w:sectPr>
       <w:pgSz w:w="11906" w:h="16838"/>

</xml_diff>

<commit_message>
added in CWM calculation (mistakenly missing from main analysis script) and cleaned up workspace
</commit_message>
<xml_diff>
--- a/docs/Supplementary Material.docx
+++ b/docs/Supplementary Material.docx
@@ -16,6 +16,7 @@
         <w:keepNext/>
         <w:spacing w:line="360" w:lineRule="auto"/>
         <w:rPr>
+          <w:i w:val="0"/>
           <w:sz w:val="22"/>
           <w:szCs w:val="22"/>
         </w:rPr>
@@ -23,6 +24,7 @@
       <w:r>
         <w:rPr>
           <w:b/>
+          <w:i w:val="0"/>
           <w:sz w:val="22"/>
           <w:szCs w:val="22"/>
         </w:rPr>
@@ -31,6 +33,7 @@
       <w:r>
         <w:rPr>
           <w:b/>
+          <w:i w:val="0"/>
           <w:sz w:val="22"/>
           <w:szCs w:val="22"/>
         </w:rPr>
@@ -39,6 +42,7 @@
       <w:r>
         <w:rPr>
           <w:b/>
+          <w:i w:val="0"/>
           <w:sz w:val="22"/>
           <w:szCs w:val="22"/>
         </w:rPr>
@@ -47,6 +51,7 @@
       <w:r>
         <w:rPr>
           <w:b/>
+          <w:i w:val="0"/>
           <w:sz w:val="22"/>
           <w:szCs w:val="22"/>
         </w:rPr>
@@ -55,6 +60,7 @@
       <w:r>
         <w:rPr>
           <w:b/>
+          <w:i w:val="0"/>
           <w:noProof/>
           <w:sz w:val="22"/>
           <w:szCs w:val="22"/>
@@ -64,6 +70,7 @@
       <w:r>
         <w:rPr>
           <w:b/>
+          <w:i w:val="0"/>
           <w:sz w:val="22"/>
           <w:szCs w:val="22"/>
         </w:rPr>
@@ -72,6 +79,7 @@
       <w:r>
         <w:rPr>
           <w:b/>
+          <w:i w:val="0"/>
           <w:sz w:val="22"/>
           <w:szCs w:val="22"/>
         </w:rPr>
@@ -79,6 +87,7 @@
       </w:r>
       <w:r>
         <w:rPr>
+          <w:i w:val="0"/>
           <w:sz w:val="22"/>
           <w:szCs w:val="22"/>
         </w:rPr>
@@ -86,6 +95,7 @@
       </w:r>
       <w:r>
         <w:rPr>
+          <w:i w:val="0"/>
           <w:sz w:val="22"/>
           <w:szCs w:val="22"/>
         </w:rPr>
@@ -93,6 +103,7 @@
       </w:r>
       <w:r>
         <w:rPr>
+          <w:i w:val="0"/>
           <w:sz w:val="22"/>
           <w:szCs w:val="22"/>
         </w:rPr>
@@ -100,6 +111,7 @@
       </w:r>
       <w:r>
         <w:rPr>
+          <w:i w:val="0"/>
           <w:sz w:val="22"/>
           <w:szCs w:val="22"/>
         </w:rPr>
@@ -107,6 +119,7 @@
       </w:r>
       <w:r>
         <w:rPr>
+          <w:i w:val="0"/>
           <w:sz w:val="22"/>
           <w:szCs w:val="22"/>
         </w:rPr>
@@ -114,6 +127,7 @@
       </w:r>
       <w:r>
         <w:rPr>
+          <w:i w:val="0"/>
           <w:sz w:val="22"/>
           <w:szCs w:val="22"/>
         </w:rPr>
@@ -121,6 +135,7 @@
       </w:r>
       <w:r>
         <w:rPr>
+          <w:i w:val="0"/>
           <w:sz w:val="22"/>
           <w:szCs w:val="22"/>
         </w:rPr>
@@ -128,6 +143,7 @@
       </w:r>
       <w:r>
         <w:rPr>
+          <w:i w:val="0"/>
           <w:sz w:val="22"/>
           <w:szCs w:val="22"/>
         </w:rPr>
@@ -135,17 +151,11 @@
       </w:r>
       <w:r>
         <w:rPr>
-          <w:sz w:val="22"/>
-          <w:szCs w:val="22"/>
-        </w:rPr>
-        <w:t xml:space="preserve"> </w:t>
-      </w:r>
-      <w:r>
-        <w:rPr>
-          <w:sz w:val="22"/>
-          <w:szCs w:val="22"/>
-        </w:rPr>
-        <w:t>Significant results are shown in italics.</w:t>
+          <w:i w:val="0"/>
+          <w:sz w:val="22"/>
+          <w:szCs w:val="22"/>
+        </w:rPr>
+        <w:t xml:space="preserve"> Significant results are shown in italics.</w:t>
       </w:r>
     </w:p>
     <w:tbl>
@@ -6204,6 +6214,7 @@
         <w:spacing w:line="360" w:lineRule="auto"/>
         <w:jc w:val="both"/>
         <w:rPr>
+          <w:i w:val="0"/>
           <w:sz w:val="22"/>
           <w:szCs w:val="22"/>
         </w:rPr>
@@ -6211,6 +6222,7 @@
       <w:r>
         <w:rPr>
           <w:b/>
+          <w:i w:val="0"/>
           <w:sz w:val="22"/>
           <w:szCs w:val="22"/>
         </w:rPr>
@@ -6219,6 +6231,7 @@
       <w:r>
         <w:rPr>
           <w:b/>
+          <w:i w:val="0"/>
           <w:sz w:val="22"/>
           <w:szCs w:val="22"/>
         </w:rPr>
@@ -6227,6 +6240,7 @@
       <w:r>
         <w:rPr>
           <w:b/>
+          <w:i w:val="0"/>
           <w:sz w:val="22"/>
           <w:szCs w:val="22"/>
         </w:rPr>
@@ -6235,6 +6249,7 @@
       <w:r>
         <w:rPr>
           <w:b/>
+          <w:i w:val="0"/>
           <w:sz w:val="22"/>
           <w:szCs w:val="22"/>
         </w:rPr>
@@ -6243,6 +6258,7 @@
       <w:r>
         <w:rPr>
           <w:b/>
+          <w:i w:val="0"/>
           <w:noProof/>
           <w:sz w:val="22"/>
           <w:szCs w:val="22"/>
@@ -6252,6 +6268,7 @@
       <w:r>
         <w:rPr>
           <w:b/>
+          <w:i w:val="0"/>
           <w:sz w:val="22"/>
           <w:szCs w:val="22"/>
         </w:rPr>
@@ -6260,16 +6277,21 @@
       <w:r>
         <w:rPr>
           <w:b/>
+          <w:i w:val="0"/>
           <w:sz w:val="22"/>
           <w:szCs w:val="22"/>
         </w:rPr>
         <w:t>.</w:t>
       </w:r>
       <w:r>
+        <w:rPr>
+          <w:i w:val="0"/>
+        </w:rPr>
         <w:t xml:space="preserve"> </w:t>
       </w:r>
       <w:r>
         <w:rPr>
+          <w:i w:val="0"/>
           <w:sz w:val="22"/>
           <w:szCs w:val="22"/>
         </w:rPr>
@@ -6277,6 +6299,7 @@
       </w:r>
       <w:r>
         <w:rPr>
+          <w:i w:val="0"/>
           <w:sz w:val="22"/>
           <w:szCs w:val="22"/>
         </w:rPr>
@@ -6284,11 +6307,35 @@
       </w:r>
       <w:r>
         <w:rPr>
+          <w:sz w:val="22"/>
+          <w:szCs w:val="22"/>
+        </w:rPr>
+        <w:t xml:space="preserve">Acacia </w:t>
+      </w:r>
+      <w:proofErr w:type="spellStart"/>
+      <w:r>
+        <w:rPr>
+          <w:sz w:val="22"/>
+          <w:szCs w:val="22"/>
+        </w:rPr>
+        <w:t>dealbata</w:t>
+      </w:r>
+      <w:proofErr w:type="spellEnd"/>
+      <w:r>
+        <w:rPr>
           <w:i w:val="0"/>
           <w:sz w:val="22"/>
           <w:szCs w:val="22"/>
         </w:rPr>
-        <w:t xml:space="preserve">Acacia </w:t>
+        <w:t xml:space="preserve"> and </w:t>
+      </w:r>
+      <w:r>
+        <w:rPr>
+          <w:i w:val="0"/>
+          <w:sz w:val="22"/>
+          <w:szCs w:val="22"/>
+        </w:rPr>
+        <w:t>normalised mean flood rise rate (</w:t>
       </w:r>
       <w:proofErr w:type="spellStart"/>
       <w:r>
@@ -6297,34 +6344,12 @@
           <w:sz w:val="22"/>
           <w:szCs w:val="22"/>
         </w:rPr>
-        <w:t>dealbata</w:t>
+        <w:t>MRateRisenorm</w:t>
       </w:r>
       <w:proofErr w:type="spellEnd"/>
       <w:r>
         <w:rPr>
-          <w:sz w:val="22"/>
-          <w:szCs w:val="22"/>
-        </w:rPr>
-        <w:t xml:space="preserve"> and </w:t>
-      </w:r>
-      <w:r>
-        <w:rPr>
-          <w:sz w:val="22"/>
-          <w:szCs w:val="22"/>
-        </w:rPr>
-        <w:t>normalised mean flood rise rate (</w:t>
-      </w:r>
-      <w:proofErr w:type="spellStart"/>
-      <w:r>
-        <w:rPr>
-          <w:sz w:val="22"/>
-          <w:szCs w:val="22"/>
-        </w:rPr>
-        <w:t>MRateRisenorm</w:t>
-      </w:r>
-      <w:proofErr w:type="spellEnd"/>
-      <w:r>
-        <w:rPr>
+          <w:i w:val="0"/>
           <w:sz w:val="22"/>
           <w:szCs w:val="22"/>
         </w:rPr>
@@ -6332,17 +6357,11 @@
       </w:r>
       <w:r>
         <w:rPr>
-          <w:sz w:val="22"/>
-          <w:szCs w:val="22"/>
-        </w:rPr>
-        <w:t>Shaded areas depict the 95% confidence interval around the regression model.</w:t>
-      </w:r>
-      <w:r>
-        <w:rPr>
-          <w:sz w:val="22"/>
-          <w:szCs w:val="22"/>
-        </w:rPr>
-        <w:t xml:space="preserve"> </w:t>
+          <w:i w:val="0"/>
+          <w:sz w:val="22"/>
+          <w:szCs w:val="22"/>
+        </w:rPr>
+        <w:t xml:space="preserve">Shaded areas depict the 95% confidence interval around the regression model. </w:t>
       </w:r>
     </w:p>
     <w:p>
@@ -6423,6 +6442,7 @@
         <w:spacing w:line="360" w:lineRule="auto"/>
         <w:jc w:val="both"/>
         <w:rPr>
+          <w:i w:val="0"/>
           <w:sz w:val="22"/>
           <w:szCs w:val="22"/>
         </w:rPr>
@@ -6430,6 +6450,7 @@
       <w:r>
         <w:rPr>
           <w:b/>
+          <w:i w:val="0"/>
           <w:sz w:val="22"/>
           <w:szCs w:val="22"/>
         </w:rPr>
@@ -6438,6 +6459,7 @@
       <w:r>
         <w:rPr>
           <w:b/>
+          <w:i w:val="0"/>
           <w:sz w:val="22"/>
           <w:szCs w:val="22"/>
         </w:rPr>
@@ -6446,6 +6468,7 @@
       <w:r>
         <w:rPr>
           <w:b/>
+          <w:i w:val="0"/>
           <w:sz w:val="22"/>
           <w:szCs w:val="22"/>
         </w:rPr>
@@ -6454,6 +6477,7 @@
       <w:r>
         <w:rPr>
           <w:b/>
+          <w:i w:val="0"/>
           <w:sz w:val="22"/>
           <w:szCs w:val="22"/>
         </w:rPr>
@@ -6462,6 +6486,7 @@
       <w:r>
         <w:rPr>
           <w:b/>
+          <w:i w:val="0"/>
           <w:noProof/>
           <w:sz w:val="22"/>
           <w:szCs w:val="22"/>
@@ -6471,6 +6496,7 @@
       <w:r>
         <w:rPr>
           <w:b/>
+          <w:i w:val="0"/>
           <w:sz w:val="22"/>
           <w:szCs w:val="22"/>
         </w:rPr>
@@ -6479,6 +6505,7 @@
       <w:r>
         <w:rPr>
           <w:b/>
+          <w:i w:val="0"/>
           <w:sz w:val="22"/>
           <w:szCs w:val="22"/>
         </w:rPr>
@@ -6486,6 +6513,7 @@
       </w:r>
       <w:r>
         <w:rPr>
+          <w:i w:val="0"/>
           <w:sz w:val="22"/>
           <w:szCs w:val="22"/>
         </w:rPr>
@@ -6493,6 +6521,7 @@
       </w:r>
       <w:r>
         <w:rPr>
+          <w:i w:val="0"/>
           <w:sz w:val="22"/>
           <w:szCs w:val="22"/>
         </w:rPr>
@@ -6501,11 +6530,70 @@
       <w:proofErr w:type="spellStart"/>
       <w:r>
         <w:rPr>
+          <w:sz w:val="22"/>
+          <w:szCs w:val="22"/>
+        </w:rPr>
+        <w:t>Tristaniopsis</w:t>
+      </w:r>
+      <w:proofErr w:type="spellEnd"/>
+      <w:r>
+        <w:rPr>
+          <w:sz w:val="22"/>
+          <w:szCs w:val="22"/>
+        </w:rPr>
+        <w:t xml:space="preserve"> </w:t>
+      </w:r>
+      <w:proofErr w:type="spellStart"/>
+      <w:r>
+        <w:rPr>
+          <w:sz w:val="22"/>
+          <w:szCs w:val="22"/>
+        </w:rPr>
+        <w:t>laurina</w:t>
+      </w:r>
+      <w:proofErr w:type="spellEnd"/>
+      <w:r>
+        <w:rPr>
           <w:i w:val="0"/>
           <w:sz w:val="22"/>
           <w:szCs w:val="22"/>
         </w:rPr>
-        <w:t>Tristaniopsis</w:t>
+        <w:t xml:space="preserve"> and</w:t>
+      </w:r>
+      <w:r>
+        <w:rPr>
+          <w:i w:val="0"/>
+          <w:sz w:val="22"/>
+          <w:szCs w:val="22"/>
+        </w:rPr>
+        <w:t xml:space="preserve"> hydrological metrics describing a.) </w:t>
+      </w:r>
+      <w:proofErr w:type="gramStart"/>
+      <w:r>
+        <w:rPr>
+          <w:i w:val="0"/>
+          <w:sz w:val="22"/>
+          <w:szCs w:val="22"/>
+        </w:rPr>
+        <w:t>mean</w:t>
+      </w:r>
+      <w:proofErr w:type="gramEnd"/>
+      <w:r>
+        <w:rPr>
+          <w:i w:val="0"/>
+          <w:sz w:val="22"/>
+          <w:szCs w:val="22"/>
+        </w:rPr>
+        <w:t xml:space="preserve"> annual frequency of zero flow days (</w:t>
+      </w:r>
+      <w:proofErr w:type="spellStart"/>
+      <w:r>
+        <w:rPr>
+          <w:i w:val="0"/>
+          <w:sz w:val="22"/>
+          <w:szCs w:val="22"/>
+        </w:rPr>
+        <w:t>MDFAnnZer</w:t>
       </w:r>
       <w:proofErr w:type="spellEnd"/>
       <w:r>
@@ -6514,107 +6602,25 @@
           <w:sz w:val="22"/>
           <w:szCs w:val="22"/>
         </w:rPr>
-        <w:t xml:space="preserve"> </w:t>
-      </w:r>
-      <w:proofErr w:type="spellStart"/>
+        <w:t xml:space="preserve">) b.) </w:t>
+      </w:r>
+      <w:proofErr w:type="gramStart"/>
       <w:r>
         <w:rPr>
           <w:i w:val="0"/>
           <w:sz w:val="22"/>
           <w:szCs w:val="22"/>
         </w:rPr>
-        <w:t>laurina</w:t>
-      </w:r>
-      <w:proofErr w:type="spellEnd"/>
-      <w:r>
-        <w:rPr>
-          <w:sz w:val="22"/>
-          <w:szCs w:val="22"/>
-        </w:rPr>
-        <w:t xml:space="preserve"> and</w:t>
-      </w:r>
-      <w:r>
-        <w:rPr>
-          <w:sz w:val="22"/>
-          <w:szCs w:val="22"/>
-        </w:rPr>
-        <w:t xml:space="preserve"> hydrological metrics describing a.) </w:t>
-      </w:r>
-      <w:proofErr w:type="gramStart"/>
-      <w:r>
-        <w:rPr>
-          <w:sz w:val="22"/>
-          <w:szCs w:val="22"/>
-        </w:rPr>
         <w:t>mean</w:t>
       </w:r>
       <w:proofErr w:type="gramEnd"/>
       <w:r>
         <w:rPr>
-          <w:sz w:val="22"/>
-          <w:szCs w:val="22"/>
-        </w:rPr>
-        <w:t xml:space="preserve"> annual frequency of zero flow days</w:t>
-      </w:r>
-      <w:r>
-        <w:rPr>
-          <w:sz w:val="22"/>
-          <w:szCs w:val="22"/>
-        </w:rPr>
-        <w:t xml:space="preserve"> (</w:t>
-      </w:r>
-      <w:proofErr w:type="spellStart"/>
-      <w:r>
-        <w:rPr>
-          <w:sz w:val="22"/>
-          <w:szCs w:val="22"/>
-        </w:rPr>
-        <w:t>MDFAnnZer</w:t>
-      </w:r>
-      <w:proofErr w:type="spellEnd"/>
-      <w:r>
-        <w:rPr>
-          <w:sz w:val="22"/>
-          <w:szCs w:val="22"/>
-        </w:rPr>
-        <w:t>)</w:t>
-      </w:r>
-      <w:r>
-        <w:rPr>
-          <w:sz w:val="22"/>
-          <w:szCs w:val="22"/>
-        </w:rPr>
-        <w:t xml:space="preserve"> b.) </w:t>
-      </w:r>
-      <w:proofErr w:type="gramStart"/>
-      <w:r>
-        <w:rPr>
-          <w:sz w:val="22"/>
-          <w:szCs w:val="22"/>
-        </w:rPr>
-        <w:t>mean</w:t>
-      </w:r>
-      <w:proofErr w:type="gramEnd"/>
-      <w:r>
-        <w:rPr>
-          <w:sz w:val="22"/>
-          <w:szCs w:val="22"/>
-        </w:rPr>
-        <w:t xml:space="preserve"> annual frequency of days with flow under 0.1 ML/day</w:t>
-      </w:r>
-      <w:r>
-        <w:rPr>
-          <w:sz w:val="22"/>
-          <w:szCs w:val="22"/>
-        </w:rPr>
-        <w:t xml:space="preserve"> (MDFAnnUnder0.1)</w:t>
-      </w:r>
-      <w:r>
-        <w:rPr>
-          <w:sz w:val="22"/>
-          <w:szCs w:val="22"/>
-        </w:rPr>
-        <w:t>. Shaded areas depict the 95% confidence interval around the regression model.</w:t>
+          <w:i w:val="0"/>
+          <w:sz w:val="22"/>
+          <w:szCs w:val="22"/>
+        </w:rPr>
+        <w:t xml:space="preserve"> annual frequency of days with flow under 0.1 ML/day (MDFAnnUnder0.1). Shaded areas depict the 95% confidence interval around the regression model.</w:t>
       </w:r>
     </w:p>
     <w:p/>
@@ -6683,6 +6689,8 @@
           </wp:inline>
         </w:drawing>
       </w:r>
+      <w:bookmarkStart w:id="0" w:name="_GoBack"/>
+      <w:bookmarkEnd w:id="0"/>
     </w:p>
     <w:p>
       <w:pPr>
@@ -6690,6 +6698,7 @@
         <w:spacing w:line="360" w:lineRule="auto"/>
         <w:jc w:val="both"/>
         <w:rPr>
+          <w:i w:val="0"/>
           <w:sz w:val="22"/>
           <w:szCs w:val="22"/>
         </w:rPr>
@@ -6697,6 +6706,7 @@
       <w:r>
         <w:rPr>
           <w:b/>
+          <w:i w:val="0"/>
           <w:sz w:val="22"/>
           <w:szCs w:val="22"/>
         </w:rPr>
@@ -6705,6 +6715,7 @@
       <w:r>
         <w:rPr>
           <w:b/>
+          <w:i w:val="0"/>
           <w:sz w:val="22"/>
           <w:szCs w:val="22"/>
         </w:rPr>
@@ -6713,6 +6724,7 @@
       <w:r>
         <w:rPr>
           <w:b/>
+          <w:i w:val="0"/>
           <w:sz w:val="22"/>
           <w:szCs w:val="22"/>
         </w:rPr>
@@ -6721,6 +6733,7 @@
       <w:r>
         <w:rPr>
           <w:b/>
+          <w:i w:val="0"/>
           <w:sz w:val="22"/>
           <w:szCs w:val="22"/>
         </w:rPr>
@@ -6729,6 +6742,7 @@
       <w:r>
         <w:rPr>
           <w:b/>
+          <w:i w:val="0"/>
           <w:noProof/>
           <w:sz w:val="22"/>
           <w:szCs w:val="22"/>
@@ -6738,6 +6752,7 @@
       <w:r>
         <w:rPr>
           <w:b/>
+          <w:i w:val="0"/>
           <w:sz w:val="22"/>
           <w:szCs w:val="22"/>
         </w:rPr>
@@ -6745,6 +6760,7 @@
       </w:r>
       <w:r>
         <w:rPr>
+          <w:i w:val="0"/>
           <w:sz w:val="22"/>
           <w:szCs w:val="22"/>
         </w:rPr>
@@ -6752,20 +6768,15 @@
       </w:r>
       <w:r>
         <w:rPr>
-          <w:sz w:val="22"/>
-          <w:szCs w:val="22"/>
-        </w:rPr>
-        <w:t xml:space="preserve"> </w:t>
-      </w:r>
-      <w:r>
-        <w:rPr>
-          <w:sz w:val="22"/>
-          <w:szCs w:val="22"/>
-        </w:rPr>
-        <w:t>Relationships between wood density</w:t>
-      </w:r>
-      <w:r>
-        <w:rPr>
+          <w:i w:val="0"/>
+          <w:sz w:val="22"/>
+          <w:szCs w:val="22"/>
+        </w:rPr>
+        <w:t xml:space="preserve"> Relationships between wood density</w:t>
+      </w:r>
+      <w:r>
+        <w:rPr>
+          <w:i w:val="0"/>
           <w:sz w:val="22"/>
           <w:szCs w:val="22"/>
         </w:rPr>
@@ -6773,24 +6784,23 @@
       </w:r>
       <w:r>
         <w:rPr>
+          <w:sz w:val="22"/>
+          <w:szCs w:val="22"/>
+        </w:rPr>
+        <w:t xml:space="preserve">Casuarina </w:t>
+      </w:r>
+      <w:proofErr w:type="spellStart"/>
+      <w:r>
+        <w:rPr>
+          <w:sz w:val="22"/>
+          <w:szCs w:val="22"/>
+        </w:rPr>
+        <w:t>cunninghamiana</w:t>
+      </w:r>
+      <w:proofErr w:type="spellEnd"/>
+      <w:r>
+        <w:rPr>
           <w:i w:val="0"/>
-          <w:sz w:val="22"/>
-          <w:szCs w:val="22"/>
-        </w:rPr>
-        <w:t xml:space="preserve">Casuarina </w:t>
-      </w:r>
-      <w:proofErr w:type="spellStart"/>
-      <w:r>
-        <w:rPr>
-          <w:i w:val="0"/>
-          <w:sz w:val="22"/>
-          <w:szCs w:val="22"/>
-        </w:rPr>
-        <w:t>cunninghamiana</w:t>
-      </w:r>
-      <w:proofErr w:type="spellEnd"/>
-      <w:r>
-        <w:rPr>
           <w:sz w:val="22"/>
           <w:szCs w:val="22"/>
         </w:rPr>
@@ -6800,6 +6810,7 @@
       <w:proofErr w:type="gramStart"/>
       <w:r>
         <w:rPr>
+          <w:i w:val="0"/>
           <w:sz w:val="22"/>
           <w:szCs w:val="22"/>
         </w:rPr>
@@ -6809,6 +6820,7 @@
       <w:proofErr w:type="gramEnd"/>
       <w:r>
         <w:rPr>
+          <w:i w:val="0"/>
           <w:sz w:val="22"/>
           <w:szCs w:val="22"/>
         </w:rPr>
@@ -6817,6 +6829,7 @@
       <w:proofErr w:type="spellStart"/>
       <w:r>
         <w:rPr>
+          <w:i w:val="0"/>
           <w:sz w:val="22"/>
           <w:szCs w:val="22"/>
         </w:rPr>
@@ -6825,6 +6838,7 @@
       <w:proofErr w:type="spellEnd"/>
       <w:r>
         <w:rPr>
+          <w:i w:val="0"/>
           <w:sz w:val="22"/>
           <w:szCs w:val="22"/>
         </w:rPr>
@@ -6833,6 +6847,7 @@
       <w:proofErr w:type="spellStart"/>
       <w:r>
         <w:rPr>
+          <w:i w:val="0"/>
           <w:sz w:val="22"/>
           <w:szCs w:val="22"/>
         </w:rPr>
@@ -6841,21 +6856,16 @@
       <w:proofErr w:type="spellEnd"/>
       <w:r>
         <w:rPr>
-          <w:sz w:val="22"/>
-          <w:szCs w:val="22"/>
-        </w:rPr>
-        <w:t xml:space="preserve">), </w:t>
-      </w:r>
-      <w:r>
-        <w:rPr>
-          <w:sz w:val="22"/>
-          <w:szCs w:val="22"/>
-        </w:rPr>
-        <w:t xml:space="preserve">b.) </w:t>
+          <w:i w:val="0"/>
+          <w:sz w:val="22"/>
+          <w:szCs w:val="22"/>
+        </w:rPr>
+        <w:t xml:space="preserve">), b.) </w:t>
       </w:r>
       <w:proofErr w:type="gramStart"/>
       <w:r>
         <w:rPr>
+          <w:i w:val="0"/>
           <w:sz w:val="22"/>
           <w:szCs w:val="22"/>
         </w:rPr>
@@ -6864,21 +6874,16 @@
       <w:proofErr w:type="gramEnd"/>
       <w:r>
         <w:rPr>
-          <w:sz w:val="22"/>
-          <w:szCs w:val="22"/>
-        </w:rPr>
-        <w:t xml:space="preserve"> of monthly mean daily flow (M_MDFM),</w:t>
-      </w:r>
-      <w:r>
-        <w:rPr>
-          <w:sz w:val="22"/>
-          <w:szCs w:val="22"/>
-        </w:rPr>
-        <w:t xml:space="preserve"> c.) </w:t>
+          <w:i w:val="0"/>
+          <w:sz w:val="22"/>
+          <w:szCs w:val="22"/>
+        </w:rPr>
+        <w:t xml:space="preserve"> of monthly mean daily flow (M_MDFM), c.) </w:t>
       </w:r>
       <w:proofErr w:type="gramStart"/>
       <w:r>
         <w:rPr>
+          <w:i w:val="0"/>
           <w:sz w:val="22"/>
           <w:szCs w:val="22"/>
         </w:rPr>
@@ -6887,6 +6892,7 @@
       <w:proofErr w:type="gramEnd"/>
       <w:r>
         <w:rPr>
+          <w:i w:val="0"/>
           <w:sz w:val="22"/>
           <w:szCs w:val="22"/>
         </w:rPr>
@@ -6895,6 +6901,7 @@
       <w:proofErr w:type="spellStart"/>
       <w:r>
         <w:rPr>
+          <w:i w:val="0"/>
           <w:sz w:val="22"/>
           <w:szCs w:val="22"/>
         </w:rPr>
@@ -6903,25 +6910,17 @@
       <w:proofErr w:type="spellEnd"/>
       <w:r>
         <w:rPr>
-          <w:sz w:val="22"/>
-          <w:szCs w:val="22"/>
-        </w:rPr>
-        <w:t xml:space="preserve">). </w:t>
-      </w:r>
-      <w:r>
-        <w:rPr>
-          <w:sz w:val="22"/>
-          <w:szCs w:val="22"/>
-        </w:rPr>
-        <w:t>Shaded areas depict the 95% confidence interval around the regression model.</w:t>
+          <w:i w:val="0"/>
+          <w:sz w:val="22"/>
+          <w:szCs w:val="22"/>
+        </w:rPr>
+        <w:t>). Shaded areas depict the 95% confidence interval around the regression model.</w:t>
       </w:r>
     </w:p>
     <w:p>
       <w:pPr>
         <w:pStyle w:val="Caption"/>
       </w:pPr>
-      <w:bookmarkStart w:id="0" w:name="_GoBack"/>
-      <w:bookmarkEnd w:id="0"/>
     </w:p>
     <w:sectPr>
       <w:pgSz w:w="11906" w:h="16838"/>

</xml_diff>